<commit_message>
Nef folder for the ClickOnce installer added
</commit_message>
<xml_diff>
--- a/Docs & Requirements/FACCTS - questions.docx
+++ b/Docs & Requirements/FACCTS - questions.docx
@@ -4,6 +4,7 @@
   <w:body>
     <w:p>
       <w:pPr>
+        <w:pStyle w:val="1"/>
         <w:rPr>
           <w:lang w:val="en-US"/>
         </w:rPr>
@@ -17,10 +18,458 @@
     </w:p>
     <w:p>
       <w:pPr>
-        <w:rPr>
-          <w:lang w:val="en-US"/>
-        </w:rPr>
-      </w:pPr>
+        <w:pStyle w:val="2"/>
+        <w:rPr>
+          <w:lang w:val="en-US"/>
+        </w:rPr>
+      </w:pPr>
+      <w:r>
+        <w:rPr>
+          <w:lang w:val="en-US"/>
+        </w:rPr>
+        <w:t>Case Status</w:t>
+      </w:r>
+    </w:p>
+    <w:p>
+      <w:pPr>
+        <w:rPr>
+          <w:lang w:val="en-US"/>
+        </w:rPr>
+      </w:pPr>
+      <w:r>
+        <w:rPr>
+          <w:noProof/>
+          <w:lang w:eastAsia="ru-RU"/>
+        </w:rPr>
+        <w:drawing>
+          <wp:inline distT="0" distB="0" distL="0" distR="0" wp14:anchorId="59CE82B5" wp14:editId="3DB83A65">
+            <wp:extent cx="3724275" cy="2505075"/>
+            <wp:effectExtent l="0" t="0" r="9525" b="9525"/>
+            <wp:docPr id="1" name="Рисунок 1"/>
+            <wp:cNvGraphicFramePr>
+              <a:graphicFrameLocks xmlns:a="http://schemas.openxmlformats.org/drawingml/2006/main" noChangeAspect="1"/>
+            </wp:cNvGraphicFramePr>
+            <a:graphic xmlns:a="http://schemas.openxmlformats.org/drawingml/2006/main">
+              <a:graphicData uri="http://schemas.openxmlformats.org/drawingml/2006/picture">
+                <pic:pic xmlns:pic="http://schemas.openxmlformats.org/drawingml/2006/picture">
+                  <pic:nvPicPr>
+                    <pic:cNvPr id="1" name=""/>
+                    <pic:cNvPicPr/>
+                  </pic:nvPicPr>
+                  <pic:blipFill>
+                    <a:blip r:embed="rId4"/>
+                    <a:stretch>
+                      <a:fillRect/>
+                    </a:stretch>
+                  </pic:blipFill>
+                  <pic:spPr>
+                    <a:xfrm>
+                      <a:off x="0" y="0"/>
+                      <a:ext cx="3724275" cy="2505075"/>
+                    </a:xfrm>
+                    <a:prstGeom prst="rect">
+                      <a:avLst/>
+                    </a:prstGeom>
+                  </pic:spPr>
+                </pic:pic>
+              </a:graphicData>
+            </a:graphic>
+          </wp:inline>
+        </w:drawing>
+      </w:r>
+    </w:p>
+    <w:p>
+      <w:pPr>
+        <w:rPr>
+          <w:lang w:val="en-US"/>
+        </w:rPr>
+      </w:pPr>
+      <w:r>
+        <w:rPr>
+          <w:lang w:val="en-US"/>
+        </w:rPr>
+        <w:t>Do you want to choose  the single item or multiple ones?</w:t>
+      </w:r>
+    </w:p>
+    <w:p>
+      <w:pPr>
+        <w:rPr>
+          <w:lang w:val="en-US"/>
+        </w:rPr>
+      </w:pPr>
+    </w:p>
+    <w:p>
+      <w:pPr>
+        <w:rPr>
+          <w:lang w:val="en-US"/>
+        </w:rPr>
+      </w:pPr>
+      <w:r>
+        <w:rPr>
+          <w:noProof/>
+          <w:lang w:eastAsia="ru-RU"/>
+        </w:rPr>
+        <w:drawing>
+          <wp:inline distT="0" distB="0" distL="0" distR="0" wp14:anchorId="63915500" wp14:editId="3F73E788">
+            <wp:extent cx="3562350" cy="838200"/>
+            <wp:effectExtent l="0" t="0" r="0" b="0"/>
+            <wp:docPr id="2" name="Рисунок 2"/>
+            <wp:cNvGraphicFramePr>
+              <a:graphicFrameLocks xmlns:a="http://schemas.openxmlformats.org/drawingml/2006/main" noChangeAspect="1"/>
+            </wp:cNvGraphicFramePr>
+            <a:graphic xmlns:a="http://schemas.openxmlformats.org/drawingml/2006/main">
+              <a:graphicData uri="http://schemas.openxmlformats.org/drawingml/2006/picture">
+                <pic:pic xmlns:pic="http://schemas.openxmlformats.org/drawingml/2006/picture">
+                  <pic:nvPicPr>
+                    <pic:cNvPr id="1" name=""/>
+                    <pic:cNvPicPr/>
+                  </pic:nvPicPr>
+                  <pic:blipFill>
+                    <a:blip r:embed="rId5"/>
+                    <a:stretch>
+                      <a:fillRect/>
+                    </a:stretch>
+                  </pic:blipFill>
+                  <pic:spPr>
+                    <a:xfrm>
+                      <a:off x="0" y="0"/>
+                      <a:ext cx="3562350" cy="838200"/>
+                    </a:xfrm>
+                    <a:prstGeom prst="rect">
+                      <a:avLst/>
+                    </a:prstGeom>
+                  </pic:spPr>
+                </pic:pic>
+              </a:graphicData>
+            </a:graphic>
+          </wp:inline>
+        </w:drawing>
+      </w:r>
+    </w:p>
+    <w:p>
+      <w:pPr>
+        <w:rPr>
+          <w:lang w:val="en-US"/>
+        </w:rPr>
+      </w:pPr>
+      <w:r>
+        <w:rPr>
+          <w:lang w:val="en-US"/>
+        </w:rPr>
+        <w:t>Which workflow is there for “Import CMS” and “Export CCPOR” buttons?</w:t>
+      </w:r>
+    </w:p>
+    <w:p>
+      <w:pPr>
+        <w:rPr>
+          <w:lang w:val="en-US"/>
+        </w:rPr>
+      </w:pPr>
+      <w:r>
+        <w:rPr>
+          <w:noProof/>
+          <w:lang w:eastAsia="ru-RU"/>
+        </w:rPr>
+        <w:drawing>
+          <wp:inline distT="0" distB="0" distL="0" distR="0" wp14:anchorId="38006840" wp14:editId="7A62FEB9">
+            <wp:extent cx="5940425" cy="1611630"/>
+            <wp:effectExtent l="0" t="0" r="3175" b="7620"/>
+            <wp:docPr id="3" name="Рисунок 3"/>
+            <wp:cNvGraphicFramePr>
+              <a:graphicFrameLocks xmlns:a="http://schemas.openxmlformats.org/drawingml/2006/main" noChangeAspect="1"/>
+            </wp:cNvGraphicFramePr>
+            <a:graphic xmlns:a="http://schemas.openxmlformats.org/drawingml/2006/main">
+              <a:graphicData uri="http://schemas.openxmlformats.org/drawingml/2006/picture">
+                <pic:pic xmlns:pic="http://schemas.openxmlformats.org/drawingml/2006/picture">
+                  <pic:nvPicPr>
+                    <pic:cNvPr id="1" name=""/>
+                    <pic:cNvPicPr/>
+                  </pic:nvPicPr>
+                  <pic:blipFill>
+                    <a:blip r:embed="rId6"/>
+                    <a:stretch>
+                      <a:fillRect/>
+                    </a:stretch>
+                  </pic:blipFill>
+                  <pic:spPr>
+                    <a:xfrm>
+                      <a:off x="0" y="0"/>
+                      <a:ext cx="5940425" cy="1611630"/>
+                    </a:xfrm>
+                    <a:prstGeom prst="rect">
+                      <a:avLst/>
+                    </a:prstGeom>
+                  </pic:spPr>
+                </pic:pic>
+              </a:graphicData>
+            </a:graphic>
+          </wp:inline>
+        </w:drawing>
+      </w:r>
+    </w:p>
+    <w:p>
+      <w:pPr>
+        <w:rPr>
+          <w:lang w:val="en-US"/>
+        </w:rPr>
+      </w:pPr>
+      <w:r>
+        <w:rPr>
+          <w:lang w:val="en-US"/>
+        </w:rPr>
+        <w:t>Which workflow/what the program should do if the user press buttons “Continuance”, “New case ID”, “Consolidate”?</w:t>
+      </w:r>
+    </w:p>
+    <w:p>
+      <w:pPr>
+        <w:rPr>
+          <w:lang w:val="en-US"/>
+        </w:rPr>
+      </w:pPr>
+    </w:p>
+    <w:p>
+      <w:pPr>
+        <w:pStyle w:val="2"/>
+        <w:rPr>
+          <w:lang w:val="en-US"/>
+        </w:rPr>
+      </w:pPr>
+      <w:r>
+        <w:rPr>
+          <w:lang w:val="en-US"/>
+        </w:rPr>
+        <w:t>Case record</w:t>
+      </w:r>
+    </w:p>
+    <w:p>
+      <w:pPr>
+        <w:rPr>
+          <w:lang w:val="en-US"/>
+        </w:rPr>
+      </w:pPr>
+      <w:r>
+        <w:rPr>
+          <w:noProof/>
+          <w:lang w:eastAsia="ru-RU"/>
+        </w:rPr>
+        <w:drawing>
+          <wp:inline distT="0" distB="0" distL="0" distR="0" wp14:anchorId="4A9FDB7A" wp14:editId="5F75DABA">
+            <wp:extent cx="4105275" cy="1371600"/>
+            <wp:effectExtent l="0" t="0" r="9525" b="0"/>
+            <wp:docPr id="4" name="Рисунок 4"/>
+            <wp:cNvGraphicFramePr>
+              <a:graphicFrameLocks xmlns:a="http://schemas.openxmlformats.org/drawingml/2006/main" noChangeAspect="1"/>
+            </wp:cNvGraphicFramePr>
+            <a:graphic xmlns:a="http://schemas.openxmlformats.org/drawingml/2006/main">
+              <a:graphicData uri="http://schemas.openxmlformats.org/drawingml/2006/picture">
+                <pic:pic xmlns:pic="http://schemas.openxmlformats.org/drawingml/2006/picture">
+                  <pic:nvPicPr>
+                    <pic:cNvPr id="1" name=""/>
+                    <pic:cNvPicPr/>
+                  </pic:nvPicPr>
+                  <pic:blipFill>
+                    <a:blip r:embed="rId7"/>
+                    <a:stretch>
+                      <a:fillRect/>
+                    </a:stretch>
+                  </pic:blipFill>
+                  <pic:spPr>
+                    <a:xfrm>
+                      <a:off x="0" y="0"/>
+                      <a:ext cx="4105275" cy="1371600"/>
+                    </a:xfrm>
+                    <a:prstGeom prst="rect">
+                      <a:avLst/>
+                    </a:prstGeom>
+                  </pic:spPr>
+                </pic:pic>
+              </a:graphicData>
+            </a:graphic>
+          </wp:inline>
+        </w:drawing>
+      </w:r>
+    </w:p>
+    <w:p>
+      <w:pPr>
+        <w:rPr>
+          <w:lang w:val="en-US"/>
+        </w:rPr>
+      </w:pPr>
+      <w:r>
+        <w:rPr>
+          <w:lang w:val="en-US"/>
+        </w:rPr>
+        <w:lastRenderedPageBreak/>
+        <w:t>Do you have any rules related to the control “party” above? For example, if the user press “Attorney” does it mean that “Name” and “Designation” fields leave unfilled?</w:t>
+      </w:r>
+    </w:p>
+    <w:p>
+      <w:pPr>
+        <w:rPr>
+          <w:lang w:val="en-US"/>
+        </w:rPr>
+      </w:pPr>
+      <w:r>
+        <w:rPr>
+          <w:lang w:val="en-US"/>
+        </w:rPr>
+        <w:t>Are there any rules for “Designation” field?</w:t>
+      </w:r>
+    </w:p>
+    <w:p>
+      <w:pPr>
+        <w:rPr>
+          <w:lang w:val="en-US"/>
+        </w:rPr>
+      </w:pPr>
+    </w:p>
+    <w:p>
+      <w:pPr>
+        <w:rPr>
+          <w:lang w:val="en-US"/>
+        </w:rPr>
+      </w:pPr>
+      <w:r>
+        <w:rPr>
+          <w:noProof/>
+          <w:lang w:eastAsia="ru-RU"/>
+        </w:rPr>
+        <w:drawing>
+          <wp:inline distT="0" distB="0" distL="0" distR="0" wp14:anchorId="4F47BD9B" wp14:editId="526DAFFA">
+            <wp:extent cx="5940425" cy="2897505"/>
+            <wp:effectExtent l="0" t="0" r="3175" b="0"/>
+            <wp:docPr id="5" name="Рисунок 5"/>
+            <wp:cNvGraphicFramePr>
+              <a:graphicFrameLocks xmlns:a="http://schemas.openxmlformats.org/drawingml/2006/main" noChangeAspect="1"/>
+            </wp:cNvGraphicFramePr>
+            <a:graphic xmlns:a="http://schemas.openxmlformats.org/drawingml/2006/main">
+              <a:graphicData uri="http://schemas.openxmlformats.org/drawingml/2006/picture">
+                <pic:pic xmlns:pic="http://schemas.openxmlformats.org/drawingml/2006/picture">
+                  <pic:nvPicPr>
+                    <pic:cNvPr id="1" name=""/>
+                    <pic:cNvPicPr/>
+                  </pic:nvPicPr>
+                  <pic:blipFill>
+                    <a:blip r:embed="rId8"/>
+                    <a:stretch>
+                      <a:fillRect/>
+                    </a:stretch>
+                  </pic:blipFill>
+                  <pic:spPr>
+                    <a:xfrm>
+                      <a:off x="0" y="0"/>
+                      <a:ext cx="5940425" cy="2897505"/>
+                    </a:xfrm>
+                    <a:prstGeom prst="rect">
+                      <a:avLst/>
+                    </a:prstGeom>
+                  </pic:spPr>
+                </pic:pic>
+              </a:graphicData>
+            </a:graphic>
+          </wp:inline>
+        </w:drawing>
+      </w:r>
+    </w:p>
+    <w:p>
+      <w:pPr>
+        <w:rPr>
+          <w:lang w:val="en-US"/>
+        </w:rPr>
+      </w:pPr>
+      <w:r>
+        <w:rPr>
+          <w:lang w:val="en-US"/>
+        </w:rPr>
+        <w:t>If the field called Designation (1) changed should that change be displayed in the similar field (2) ?</w:t>
+      </w:r>
+    </w:p>
+    <w:p>
+      <w:pPr>
+        <w:rPr>
+          <w:lang w:val="en-US"/>
+        </w:rPr>
+      </w:pPr>
+      <w:r>
+        <w:rPr>
+          <w:lang w:val="en-US"/>
+        </w:rPr>
+        <w:t>Are there any validation rules for “Phone”, “Fax” or some else text fields?</w:t>
+      </w:r>
+    </w:p>
+    <w:p>
+      <w:pPr>
+        <w:rPr>
+          <w:lang w:val="en-US"/>
+        </w:rPr>
+      </w:pPr>
+      <w:r>
+        <w:rPr>
+          <w:noProof/>
+          <w:lang w:eastAsia="ru-RU"/>
+        </w:rPr>
+        <w:drawing>
+          <wp:inline distT="0" distB="0" distL="0" distR="0" wp14:anchorId="7F081542" wp14:editId="429A32F2">
+            <wp:extent cx="5940425" cy="1865630"/>
+            <wp:effectExtent l="0" t="0" r="3175" b="1270"/>
+            <wp:docPr id="7" name="Рисунок 7"/>
+            <wp:cNvGraphicFramePr>
+              <a:graphicFrameLocks xmlns:a="http://schemas.openxmlformats.org/drawingml/2006/main" noChangeAspect="1"/>
+            </wp:cNvGraphicFramePr>
+            <a:graphic xmlns:a="http://schemas.openxmlformats.org/drawingml/2006/main">
+              <a:graphicData uri="http://schemas.openxmlformats.org/drawingml/2006/picture">
+                <pic:pic xmlns:pic="http://schemas.openxmlformats.org/drawingml/2006/picture">
+                  <pic:nvPicPr>
+                    <pic:cNvPr id="1" name=""/>
+                    <pic:cNvPicPr/>
+                  </pic:nvPicPr>
+                  <pic:blipFill>
+                    <a:blip r:embed="rId9"/>
+                    <a:stretch>
+                      <a:fillRect/>
+                    </a:stretch>
+                  </pic:blipFill>
+                  <pic:spPr>
+                    <a:xfrm>
+                      <a:off x="0" y="0"/>
+                      <a:ext cx="5940425" cy="1865630"/>
+                    </a:xfrm>
+                    <a:prstGeom prst="rect">
+                      <a:avLst/>
+                    </a:prstGeom>
+                  </pic:spPr>
+                </pic:pic>
+              </a:graphicData>
+            </a:graphic>
+          </wp:inline>
+        </w:drawing>
+      </w:r>
+    </w:p>
+    <w:p>
+      <w:pPr>
+        <w:rPr>
+          <w:lang w:val="en-US"/>
+        </w:rPr>
+      </w:pPr>
+      <w:r>
+        <w:rPr>
+          <w:lang w:val="en-US"/>
+        </w:rPr>
+        <w:t>What does mean “Pro Per” checkbox?</w:t>
+      </w:r>
+    </w:p>
+    <w:p>
+      <w:pPr>
+        <w:rPr>
+          <w:lang w:val="en-US"/>
+        </w:rPr>
+      </w:pPr>
+      <w:r>
+        <w:rPr>
+          <w:lang w:val="en-US"/>
+        </w:rPr>
+        <w:t>Are there any rules for the “Checked/Unchecked” state for that option?</w:t>
+      </w:r>
       <w:bookmarkStart w:id="0" w:name="_GoBack"/>
       <w:bookmarkEnd w:id="0"/>
     </w:p>
@@ -428,6 +877,49 @@
     <w:name w:val="Normal"/>
     <w:qFormat/>
   </w:style>
+  <w:style w:type="paragraph" w:styleId="1">
+    <w:name w:val="heading 1"/>
+    <w:basedOn w:val="a"/>
+    <w:next w:val="a"/>
+    <w:link w:val="10"/>
+    <w:uiPriority w:val="9"/>
+    <w:qFormat/>
+    <w:rsid w:val="00FE4DD3"/>
+    <w:pPr>
+      <w:keepNext/>
+      <w:keepLines/>
+      <w:spacing w:before="240" w:after="0"/>
+      <w:outlineLvl w:val="0"/>
+    </w:pPr>
+    <w:rPr>
+      <w:rFonts w:asciiTheme="majorHAnsi" w:eastAsiaTheme="majorEastAsia" w:hAnsiTheme="majorHAnsi" w:cstheme="majorBidi"/>
+      <w:color w:val="2E74B5" w:themeColor="accent1" w:themeShade="BF"/>
+      <w:sz w:val="32"/>
+      <w:szCs w:val="32"/>
+    </w:rPr>
+  </w:style>
+  <w:style w:type="paragraph" w:styleId="2">
+    <w:name w:val="heading 2"/>
+    <w:basedOn w:val="a"/>
+    <w:next w:val="a"/>
+    <w:link w:val="20"/>
+    <w:uiPriority w:val="9"/>
+    <w:unhideWhenUsed/>
+    <w:qFormat/>
+    <w:rsid w:val="00FE4DD3"/>
+    <w:pPr>
+      <w:keepNext/>
+      <w:keepLines/>
+      <w:spacing w:before="40" w:after="0"/>
+      <w:outlineLvl w:val="1"/>
+    </w:pPr>
+    <w:rPr>
+      <w:rFonts w:asciiTheme="majorHAnsi" w:eastAsiaTheme="majorEastAsia" w:hAnsiTheme="majorHAnsi" w:cstheme="majorBidi"/>
+      <w:color w:val="2E74B5" w:themeColor="accent1" w:themeShade="BF"/>
+      <w:sz w:val="26"/>
+      <w:szCs w:val="26"/>
+    </w:rPr>
+  </w:style>
   <w:style w:type="character" w:default="1" w:styleId="a0">
     <w:name w:val="Default Paragraph Font"/>
     <w:uiPriority w:val="1"/>
@@ -454,6 +946,32 @@
     <w:uiPriority w:val="99"/>
     <w:semiHidden/>
     <w:unhideWhenUsed/>
+  </w:style>
+  <w:style w:type="character" w:customStyle="1" w:styleId="10">
+    <w:name w:val="Заголовок 1 Знак"/>
+    <w:basedOn w:val="a0"/>
+    <w:link w:val="1"/>
+    <w:uiPriority w:val="9"/>
+    <w:rsid w:val="00FE4DD3"/>
+    <w:rPr>
+      <w:rFonts w:asciiTheme="majorHAnsi" w:eastAsiaTheme="majorEastAsia" w:hAnsiTheme="majorHAnsi" w:cstheme="majorBidi"/>
+      <w:color w:val="2E74B5" w:themeColor="accent1" w:themeShade="BF"/>
+      <w:sz w:val="32"/>
+      <w:szCs w:val="32"/>
+    </w:rPr>
+  </w:style>
+  <w:style w:type="character" w:customStyle="1" w:styleId="20">
+    <w:name w:val="Заголовок 2 Знак"/>
+    <w:basedOn w:val="a0"/>
+    <w:link w:val="2"/>
+    <w:uiPriority w:val="9"/>
+    <w:rsid w:val="00FE4DD3"/>
+    <w:rPr>
+      <w:rFonts w:asciiTheme="majorHAnsi" w:eastAsiaTheme="majorEastAsia" w:hAnsiTheme="majorHAnsi" w:cstheme="majorBidi"/>
+      <w:color w:val="2E74B5" w:themeColor="accent1" w:themeShade="BF"/>
+      <w:sz w:val="26"/>
+      <w:szCs w:val="26"/>
+    </w:rPr>
   </w:style>
 </w:styles>
 </file>

</xml_diff>

<commit_message>
Logging functionality partially created.
</commit_message>
<xml_diff>
--- a/Docs & Requirements/FACCTS - questions.docx
+++ b/Docs & Requirements/FACCTS - questions.docx
@@ -882,13 +882,95 @@
         </w:rPr>
         <w:t xml:space="preserve">in red </w:t>
       </w:r>
+      <w:r>
+        <w:rPr>
+          <w:lang w:val="en-US"/>
+        </w:rPr>
+        <w:t>options are single-selectable or multi-selectable?</w:t>
+      </w:r>
+    </w:p>
+    <w:p>
+      <w:pPr>
+        <w:rPr>
+          <w:lang w:val="en-US"/>
+        </w:rPr>
+      </w:pPr>
+    </w:p>
+    <w:p>
+      <w:pPr>
+        <w:pStyle w:val="2"/>
+        <w:rPr>
+          <w:lang w:val="en-US"/>
+        </w:rPr>
+      </w:pPr>
+      <w:r>
+        <w:rPr>
+          <w:lang w:val="en-US"/>
+        </w:rPr>
+        <w:t>Court Settings</w:t>
+      </w:r>
+    </w:p>
+    <w:p>
+      <w:pPr>
+        <w:rPr>
+          <w:lang w:val="en-US"/>
+        </w:rPr>
+      </w:pPr>
+      <w:r>
+        <w:rPr>
+          <w:noProof/>
+          <w:lang w:eastAsia="ru-RU"/>
+        </w:rPr>
+        <w:drawing>
+          <wp:inline distT="0" distB="0" distL="0" distR="0" wp14:anchorId="24EFF06F" wp14:editId="127DEBA1">
+            <wp:extent cx="5940425" cy="2207260"/>
+            <wp:effectExtent l="0" t="0" r="3175" b="2540"/>
+            <wp:docPr id="11" name="Рисунок 11"/>
+            <wp:cNvGraphicFramePr>
+              <a:graphicFrameLocks xmlns:a="http://schemas.openxmlformats.org/drawingml/2006/main" noChangeAspect="1"/>
+            </wp:cNvGraphicFramePr>
+            <a:graphic xmlns:a="http://schemas.openxmlformats.org/drawingml/2006/main">
+              <a:graphicData uri="http://schemas.openxmlformats.org/drawingml/2006/picture">
+                <pic:pic xmlns:pic="http://schemas.openxmlformats.org/drawingml/2006/picture">
+                  <pic:nvPicPr>
+                    <pic:cNvPr id="1" name=""/>
+                    <pic:cNvPicPr/>
+                  </pic:nvPicPr>
+                  <pic:blipFill>
+                    <a:blip r:embed="rId13"/>
+                    <a:stretch>
+                      <a:fillRect/>
+                    </a:stretch>
+                  </pic:blipFill>
+                  <pic:spPr>
+                    <a:xfrm>
+                      <a:off x="0" y="0"/>
+                      <a:ext cx="5940425" cy="2207260"/>
+                    </a:xfrm>
+                    <a:prstGeom prst="rect">
+                      <a:avLst/>
+                    </a:prstGeom>
+                  </pic:spPr>
+                </pic:pic>
+              </a:graphicData>
+            </a:graphic>
+          </wp:inline>
+        </w:drawing>
+      </w:r>
       <w:bookmarkStart w:id="0" w:name="_GoBack"/>
       <w:bookmarkEnd w:id="0"/>
-      <w:r>
-        <w:rPr>
-          <w:lang w:val="en-US"/>
-        </w:rPr>
-        <w:t>options are single-selectable or multi-selectable?</w:t>
+    </w:p>
+    <w:p>
+      <w:pPr>
+        <w:rPr>
+          <w:lang w:val="en-US"/>
+        </w:rPr>
+      </w:pPr>
+      <w:r>
+        <w:rPr>
+          <w:lang w:val="en-US"/>
+        </w:rPr>
+        <w:t>When the user changed the combo box on top what data of other parts of the application would be affected?</w:t>
       </w:r>
     </w:p>
     <w:sectPr>

</xml_diff>